<commit_message>
updated manuals and added extra credit for hash program
</commit_message>
<xml_diff>
--- a/Project 2/Documents/CacharySimpleHashMap Manual.docx
+++ b/Project 2/Documents/CacharySimpleHashMap Manual.docx
@@ -4229,34 +4229,126 @@
       <w:pPr>
         <w:rPr>
           <w:rFonts w:ascii="Roboto" w:hAnsi="Roboto"/>
-          <w:b/>
-          <w:bCs/>
-          <w:sz w:val="32"/>
-          <w:szCs w:val="32"/>
-        </w:rPr>
-      </w:pPr>
-    </w:p>
-    <w:p>
-      <w:pPr>
-        <w:rPr>
-          <w:rFonts w:ascii="Roboto" w:hAnsi="Roboto"/>
-          <w:b/>
-          <w:bCs/>
-          <w:sz w:val="32"/>
-          <w:szCs w:val="32"/>
-        </w:rPr>
-      </w:pPr>
-    </w:p>
-    <w:p>
-      <w:pPr>
-        <w:rPr>
-          <w:rFonts w:ascii="Roboto" w:hAnsi="Roboto"/>
-          <w:b/>
-          <w:bCs/>
-          <w:sz w:val="32"/>
-          <w:szCs w:val="32"/>
-        </w:rPr>
-      </w:pPr>
+          <w:sz w:val="28"/>
+          <w:szCs w:val="28"/>
+        </w:rPr>
+      </w:pPr>
+    </w:p>
+    <w:p>
+      <w:pPr>
+        <w:rPr>
+          <w:rFonts w:ascii="Roboto" w:hAnsi="Roboto"/>
+          <w:b/>
+          <w:bCs/>
+          <w:sz w:val="32"/>
+          <w:szCs w:val="32"/>
+        </w:rPr>
+      </w:pPr>
+      <w:proofErr w:type="spellStart"/>
+      <w:r>
+        <w:rPr>
+          <w:rFonts w:ascii="Roboto" w:hAnsi="Roboto"/>
+          <w:b/>
+          <w:bCs/>
+          <w:sz w:val="32"/>
+          <w:szCs w:val="32"/>
+        </w:rPr>
+        <w:t>printMap</w:t>
+      </w:r>
+      <w:proofErr w:type="spellEnd"/>
+      <w:r>
+        <w:rPr>
+          <w:rFonts w:ascii="Roboto" w:hAnsi="Roboto"/>
+          <w:b/>
+          <w:bCs/>
+          <w:sz w:val="32"/>
+          <w:szCs w:val="32"/>
+        </w:rPr>
+        <w:t>() Function</w:t>
+      </w:r>
+    </w:p>
+    <w:p>
+      <w:pPr>
+        <w:rPr>
+          <w:rFonts w:ascii="Roboto" w:hAnsi="Roboto"/>
+          <w:sz w:val="28"/>
+          <w:szCs w:val="28"/>
+        </w:rPr>
+      </w:pPr>
+      <w:r>
+        <w:rPr>
+          <w:rFonts w:ascii="Roboto" w:hAnsi="Roboto"/>
+          <w:sz w:val="28"/>
+          <w:szCs w:val="28"/>
+        </w:rPr>
+        <w:t xml:space="preserve">The </w:t>
+      </w:r>
+      <w:proofErr w:type="spellStart"/>
+      <w:r>
+        <w:rPr>
+          <w:rFonts w:ascii="Roboto" w:hAnsi="Roboto"/>
+          <w:sz w:val="28"/>
+          <w:szCs w:val="28"/>
+        </w:rPr>
+        <w:t>printMap</w:t>
+      </w:r>
+      <w:proofErr w:type="spellEnd"/>
+      <w:r>
+        <w:rPr>
+          <w:rFonts w:ascii="Roboto" w:hAnsi="Roboto"/>
+          <w:sz w:val="28"/>
+          <w:szCs w:val="28"/>
+        </w:rPr>
+        <w:t xml:space="preserve"> function </w:t>
+      </w:r>
+      <w:r>
+        <w:rPr>
+          <w:rFonts w:ascii="Roboto" w:hAnsi="Roboto"/>
+          <w:sz w:val="28"/>
+          <w:szCs w:val="28"/>
+        </w:rPr>
+        <w:t>s</w:t>
+      </w:r>
+      <w:r>
+        <w:rPr>
+          <w:rFonts w:ascii="Roboto" w:hAnsi="Roboto"/>
+          <w:sz w:val="28"/>
+          <w:szCs w:val="28"/>
+        </w:rPr>
+        <w:t>imply print</w:t>
+      </w:r>
+      <w:r>
+        <w:rPr>
+          <w:rFonts w:ascii="Roboto" w:hAnsi="Roboto"/>
+          <w:sz w:val="28"/>
+          <w:szCs w:val="28"/>
+        </w:rPr>
+        <w:t>s</w:t>
+      </w:r>
+      <w:r>
+        <w:rPr>
+          <w:rFonts w:ascii="Roboto" w:hAnsi="Roboto"/>
+          <w:sz w:val="28"/>
+          <w:szCs w:val="28"/>
+        </w:rPr>
+        <w:t xml:space="preserve"> out all the value</w:t>
+      </w:r>
+      <w:r>
+        <w:rPr>
+          <w:rFonts w:ascii="Roboto" w:hAnsi="Roboto"/>
+          <w:sz w:val="28"/>
+          <w:szCs w:val="28"/>
+        </w:rPr>
+        <w:t>s</w:t>
+      </w:r>
+      <w:r>
+        <w:rPr>
+          <w:rFonts w:ascii="Roboto" w:hAnsi="Roboto"/>
+          <w:sz w:val="28"/>
+          <w:szCs w:val="28"/>
+        </w:rPr>
+        <w:t xml:space="preserve"> within the current map. </w:t>
+      </w:r>
     </w:p>
     <w:p>
       <w:pPr>
@@ -4508,6 +4600,7 @@
           <w:rFonts w:ascii="Roboto" w:hAnsi="Roboto"/>
           <w:b/>
           <w:bCs/>
+          <w:noProof/>
           <w:sz w:val="32"/>
           <w:szCs w:val="32"/>
         </w:rPr>
@@ -4578,18 +4671,16 @@
           <w:sz w:val="28"/>
           <w:szCs w:val="28"/>
         </w:rPr>
-        <w:t xml:space="preserve"> map1 and map2 were originally populated </w:t>
-      </w:r>
-      <w:proofErr w:type="spellStart"/>
-      <w:r>
-        <w:rPr>
-          <w:rFonts w:ascii="Roboto" w:hAnsi="Roboto"/>
-          <w:sz w:val="28"/>
-          <w:szCs w:val="28"/>
-        </w:rPr>
-        <w:t>wit</w:t>
-      </w:r>
-      <w:proofErr w:type="spellEnd"/>
+        <w:t xml:space="preserve"> map1 and map2 were originally populated wit</w:t>
+      </w:r>
+      <w:r>
+        <w:rPr>
+          <w:rFonts w:ascii="Roboto" w:hAnsi="Roboto"/>
+          <w:sz w:val="28"/>
+          <w:szCs w:val="28"/>
+        </w:rPr>
+        <w:t>h</w:t>
+      </w:r>
       <w:r>
         <w:rPr>
           <w:rFonts w:ascii="Roboto" w:hAnsi="Roboto"/>
@@ -5087,27 +5178,506 @@
           <w:sz w:val="28"/>
           <w:szCs w:val="28"/>
         </w:rPr>
-        <w:t>till exi</w:t>
-      </w:r>
-      <w:r>
-        <w:rPr>
-          <w:rFonts w:ascii="Roboto" w:hAnsi="Roboto"/>
-          <w:sz w:val="28"/>
-          <w:szCs w:val="28"/>
-        </w:rPr>
-        <w:t>s</w:t>
-      </w:r>
-      <w:r>
-        <w:rPr>
-          <w:rFonts w:ascii="Roboto" w:hAnsi="Roboto"/>
-          <w:sz w:val="28"/>
-          <w:szCs w:val="28"/>
-        </w:rPr>
-        <w:t xml:space="preserve">t after manually calling the remove function. </w:t>
+        <w:t xml:space="preserve">till </w:t>
+      </w:r>
+      <w:r>
+        <w:rPr>
+          <w:rFonts w:ascii="Roboto" w:hAnsi="Roboto"/>
+          <w:sz w:val="28"/>
+          <w:szCs w:val="28"/>
+        </w:rPr>
+        <w:t>exi</w:t>
+      </w:r>
+      <w:r>
+        <w:rPr>
+          <w:rFonts w:ascii="Roboto" w:hAnsi="Roboto"/>
+          <w:sz w:val="28"/>
+          <w:szCs w:val="28"/>
+        </w:rPr>
+        <w:t>s</w:t>
+      </w:r>
+      <w:r>
+        <w:rPr>
+          <w:rFonts w:ascii="Roboto" w:hAnsi="Roboto"/>
+          <w:sz w:val="28"/>
+          <w:szCs w:val="28"/>
+        </w:rPr>
+        <w:t>ts</w:t>
+      </w:r>
+      <w:r>
+        <w:rPr>
+          <w:rFonts w:ascii="Roboto" w:hAnsi="Roboto"/>
+          <w:sz w:val="28"/>
+          <w:szCs w:val="28"/>
+        </w:rPr>
+        <w:t xml:space="preserve"> after manually calling the remove function. </w:t>
+      </w:r>
+    </w:p>
+    <w:p>
+      <w:pPr>
+        <w:rPr>
+          <w:rFonts w:ascii="Roboto" w:hAnsi="Roboto"/>
+          <w:sz w:val="28"/>
+          <w:szCs w:val="28"/>
+        </w:rPr>
+      </w:pPr>
+      <w:r>
+        <w:rPr>
+          <w:rFonts w:ascii="Roboto" w:hAnsi="Roboto"/>
+          <w:sz w:val="28"/>
+          <w:szCs w:val="28"/>
+        </w:rPr>
+        <w:t>By u</w:t>
+      </w:r>
+      <w:r>
+        <w:rPr>
+          <w:rFonts w:ascii="Roboto" w:hAnsi="Roboto"/>
+          <w:sz w:val="28"/>
+          <w:szCs w:val="28"/>
+        </w:rPr>
+        <w:t>s</w:t>
+      </w:r>
+      <w:r>
+        <w:rPr>
+          <w:rFonts w:ascii="Roboto" w:hAnsi="Roboto"/>
+          <w:sz w:val="28"/>
+          <w:szCs w:val="28"/>
+        </w:rPr>
+        <w:t xml:space="preserve">ing the </w:t>
+      </w:r>
+      <w:proofErr w:type="spellStart"/>
+      <w:r>
+        <w:rPr>
+          <w:rFonts w:ascii="Roboto" w:hAnsi="Roboto"/>
+          <w:sz w:val="28"/>
+          <w:szCs w:val="28"/>
+        </w:rPr>
+        <w:t>printMap</w:t>
+      </w:r>
+      <w:proofErr w:type="spellEnd"/>
+      <w:r>
+        <w:rPr>
+          <w:rFonts w:ascii="Roboto" w:hAnsi="Roboto"/>
+          <w:sz w:val="28"/>
+          <w:szCs w:val="28"/>
+        </w:rPr>
+        <w:t xml:space="preserve"> function we can </w:t>
+      </w:r>
+      <w:r>
+        <w:rPr>
+          <w:rFonts w:ascii="Roboto" w:hAnsi="Roboto"/>
+          <w:sz w:val="28"/>
+          <w:szCs w:val="28"/>
+        </w:rPr>
+        <w:t>s</w:t>
+      </w:r>
+      <w:r>
+        <w:rPr>
+          <w:rFonts w:ascii="Roboto" w:hAnsi="Roboto"/>
+          <w:sz w:val="28"/>
+          <w:szCs w:val="28"/>
+        </w:rPr>
+        <w:t xml:space="preserve">ee how HashMap </w:t>
+      </w:r>
+      <w:r>
+        <w:rPr>
+          <w:rFonts w:ascii="Roboto" w:hAnsi="Roboto"/>
+          <w:sz w:val="28"/>
+          <w:szCs w:val="28"/>
+        </w:rPr>
+        <w:t>s</w:t>
+      </w:r>
+      <w:r>
+        <w:rPr>
+          <w:rFonts w:ascii="Roboto" w:hAnsi="Roboto"/>
+          <w:sz w:val="28"/>
+          <w:szCs w:val="28"/>
+        </w:rPr>
+        <w:t>tore</w:t>
+      </w:r>
+      <w:r>
+        <w:rPr>
+          <w:rFonts w:ascii="Roboto" w:hAnsi="Roboto"/>
+          <w:sz w:val="28"/>
+          <w:szCs w:val="28"/>
+        </w:rPr>
+        <w:t>s</w:t>
+      </w:r>
+      <w:r>
+        <w:rPr>
+          <w:rFonts w:ascii="Roboto" w:hAnsi="Roboto"/>
+          <w:sz w:val="28"/>
+          <w:szCs w:val="28"/>
+        </w:rPr>
+        <w:t xml:space="preserve"> all the value</w:t>
+      </w:r>
+      <w:r>
+        <w:rPr>
+          <w:rFonts w:ascii="Roboto" w:hAnsi="Roboto"/>
+          <w:sz w:val="28"/>
+          <w:szCs w:val="28"/>
+        </w:rPr>
+        <w:t>s</w:t>
+      </w:r>
+      <w:r>
+        <w:rPr>
+          <w:rFonts w:ascii="Roboto" w:hAnsi="Roboto"/>
+          <w:sz w:val="28"/>
+          <w:szCs w:val="28"/>
+        </w:rPr>
+        <w:t xml:space="preserve"> that were added. Key note</w:t>
+      </w:r>
+      <w:r>
+        <w:rPr>
+          <w:rFonts w:ascii="Roboto" w:hAnsi="Roboto"/>
+          <w:sz w:val="28"/>
+          <w:szCs w:val="28"/>
+        </w:rPr>
+        <w:t>s</w:t>
+      </w:r>
+      <w:r>
+        <w:rPr>
+          <w:rFonts w:ascii="Roboto" w:hAnsi="Roboto"/>
+          <w:sz w:val="28"/>
+          <w:szCs w:val="28"/>
+        </w:rPr>
+        <w:t xml:space="preserve"> to take away here are the node</w:t>
+      </w:r>
+      <w:r>
+        <w:rPr>
+          <w:rFonts w:ascii="Roboto" w:hAnsi="Roboto"/>
+          <w:sz w:val="28"/>
+          <w:szCs w:val="28"/>
+        </w:rPr>
+        <w:t>s</w:t>
+      </w:r>
+      <w:r>
+        <w:rPr>
+          <w:rFonts w:ascii="Roboto" w:hAnsi="Roboto"/>
+          <w:sz w:val="28"/>
+          <w:szCs w:val="28"/>
+        </w:rPr>
+        <w:t xml:space="preserve"> containing more than one value. The</w:t>
+      </w:r>
+      <w:r>
+        <w:rPr>
+          <w:rFonts w:ascii="Roboto" w:hAnsi="Roboto"/>
+          <w:sz w:val="28"/>
+          <w:szCs w:val="28"/>
+        </w:rPr>
+        <w:t>s</w:t>
+      </w:r>
+      <w:r>
+        <w:rPr>
+          <w:rFonts w:ascii="Roboto" w:hAnsi="Roboto"/>
+          <w:sz w:val="28"/>
+          <w:szCs w:val="28"/>
+        </w:rPr>
+        <w:t>e value</w:t>
+      </w:r>
+      <w:r>
+        <w:rPr>
+          <w:rFonts w:ascii="Roboto" w:hAnsi="Roboto"/>
+          <w:sz w:val="28"/>
+          <w:szCs w:val="28"/>
+        </w:rPr>
+        <w:t>s</w:t>
+      </w:r>
+      <w:r>
+        <w:rPr>
+          <w:rFonts w:ascii="Roboto" w:hAnsi="Roboto"/>
+          <w:sz w:val="28"/>
+          <w:szCs w:val="28"/>
+        </w:rPr>
+        <w:t xml:space="preserve"> all </w:t>
+      </w:r>
+      <w:r>
+        <w:rPr>
+          <w:rFonts w:ascii="Roboto" w:hAnsi="Roboto"/>
+          <w:sz w:val="28"/>
+          <w:szCs w:val="28"/>
+        </w:rPr>
+        <w:t>s</w:t>
+      </w:r>
+      <w:r>
+        <w:rPr>
+          <w:rFonts w:ascii="Roboto" w:hAnsi="Roboto"/>
+          <w:sz w:val="28"/>
+          <w:szCs w:val="28"/>
+        </w:rPr>
+        <w:t>hare one thing: their length modded by the current Ha</w:t>
+      </w:r>
+      <w:r>
+        <w:rPr>
+          <w:rFonts w:ascii="Roboto" w:hAnsi="Roboto"/>
+          <w:sz w:val="28"/>
+          <w:szCs w:val="28"/>
+        </w:rPr>
+        <w:t>s</w:t>
+      </w:r>
+      <w:r>
+        <w:rPr>
+          <w:rFonts w:ascii="Roboto" w:hAnsi="Roboto"/>
+          <w:sz w:val="28"/>
+          <w:szCs w:val="28"/>
+        </w:rPr>
+        <w:t>hMap’</w:t>
+      </w:r>
+      <w:r>
+        <w:rPr>
+          <w:rFonts w:ascii="Roboto" w:hAnsi="Roboto"/>
+          <w:sz w:val="28"/>
+          <w:szCs w:val="28"/>
+        </w:rPr>
+        <w:t>s</w:t>
+      </w:r>
+      <w:r>
+        <w:rPr>
+          <w:rFonts w:ascii="Roboto" w:hAnsi="Roboto"/>
+          <w:sz w:val="28"/>
+          <w:szCs w:val="28"/>
+        </w:rPr>
+        <w:t xml:space="preserve"> length are the </w:t>
+      </w:r>
+      <w:r>
+        <w:rPr>
+          <w:rFonts w:ascii="Roboto" w:hAnsi="Roboto"/>
+          <w:sz w:val="28"/>
+          <w:szCs w:val="28"/>
+        </w:rPr>
+        <w:t>s</w:t>
+      </w:r>
+      <w:r>
+        <w:rPr>
+          <w:rFonts w:ascii="Roboto" w:hAnsi="Roboto"/>
+          <w:sz w:val="28"/>
+          <w:szCs w:val="28"/>
+        </w:rPr>
+        <w:t>ame, thu</w:t>
+      </w:r>
+      <w:r>
+        <w:rPr>
+          <w:rFonts w:ascii="Roboto" w:hAnsi="Roboto"/>
+          <w:sz w:val="28"/>
+          <w:szCs w:val="28"/>
+        </w:rPr>
+        <w:t>s</w:t>
+      </w:r>
+      <w:r>
+        <w:rPr>
+          <w:rFonts w:ascii="Roboto" w:hAnsi="Roboto"/>
+          <w:sz w:val="28"/>
+          <w:szCs w:val="28"/>
+        </w:rPr>
+        <w:t xml:space="preserve"> being in</w:t>
+      </w:r>
+      <w:r>
+        <w:rPr>
+          <w:rFonts w:ascii="Roboto" w:hAnsi="Roboto"/>
+          <w:sz w:val="28"/>
+          <w:szCs w:val="28"/>
+        </w:rPr>
+        <w:t>s</w:t>
+      </w:r>
+      <w:r>
+        <w:rPr>
+          <w:rFonts w:ascii="Roboto" w:hAnsi="Roboto"/>
+          <w:sz w:val="28"/>
+          <w:szCs w:val="28"/>
+        </w:rPr>
+        <w:t xml:space="preserve">erted in the </w:t>
+      </w:r>
+      <w:r>
+        <w:rPr>
+          <w:rFonts w:ascii="Roboto" w:hAnsi="Roboto"/>
+          <w:sz w:val="28"/>
+          <w:szCs w:val="28"/>
+        </w:rPr>
+        <w:t>s</w:t>
+      </w:r>
+      <w:r>
+        <w:rPr>
+          <w:rFonts w:ascii="Roboto" w:hAnsi="Roboto"/>
+          <w:sz w:val="28"/>
+          <w:szCs w:val="28"/>
+        </w:rPr>
+        <w:t>ame index.</w:t>
+      </w:r>
+      <w:r>
+        <w:rPr>
+          <w:rFonts w:ascii="Roboto" w:hAnsi="Roboto"/>
+          <w:sz w:val="28"/>
+          <w:szCs w:val="28"/>
+        </w:rPr>
+        <w:t xml:space="preserve"> We can al</w:t>
+      </w:r>
+      <w:r>
+        <w:rPr>
+          <w:rFonts w:ascii="Roboto" w:hAnsi="Roboto"/>
+          <w:sz w:val="28"/>
+          <w:szCs w:val="28"/>
+        </w:rPr>
+        <w:t>s</w:t>
+      </w:r>
+      <w:r>
+        <w:rPr>
+          <w:rFonts w:ascii="Roboto" w:hAnsi="Roboto"/>
+          <w:sz w:val="28"/>
+          <w:szCs w:val="28"/>
+        </w:rPr>
+        <w:t>o notice that the length of the map heavily play</w:t>
+      </w:r>
+      <w:r>
+        <w:rPr>
+          <w:rFonts w:ascii="Roboto" w:hAnsi="Roboto"/>
+          <w:sz w:val="28"/>
+          <w:szCs w:val="28"/>
+        </w:rPr>
+        <w:t>s</w:t>
+      </w:r>
+      <w:r>
+        <w:rPr>
+          <w:rFonts w:ascii="Roboto" w:hAnsi="Roboto"/>
+          <w:sz w:val="28"/>
+          <w:szCs w:val="28"/>
+        </w:rPr>
+        <w:t xml:space="preserve"> a role in which index each input will be placed. For example, both map</w:t>
+      </w:r>
+      <w:r>
+        <w:rPr>
+          <w:rFonts w:ascii="Roboto" w:hAnsi="Roboto"/>
+          <w:sz w:val="28"/>
+          <w:szCs w:val="28"/>
+        </w:rPr>
+        <w:t>s</w:t>
+      </w:r>
+      <w:r>
+        <w:rPr>
+          <w:rFonts w:ascii="Roboto" w:hAnsi="Roboto"/>
+          <w:sz w:val="28"/>
+          <w:szCs w:val="28"/>
+        </w:rPr>
+        <w:t xml:space="preserve"> have “Incompatibility” yet they have it in different indice</w:t>
+      </w:r>
+      <w:r>
+        <w:rPr>
+          <w:rFonts w:ascii="Roboto" w:hAnsi="Roboto"/>
+          <w:sz w:val="28"/>
+          <w:szCs w:val="28"/>
+        </w:rPr>
+        <w:t>s</w:t>
+      </w:r>
+      <w:r>
+        <w:rPr>
+          <w:rFonts w:ascii="Roboto" w:hAnsi="Roboto"/>
+          <w:sz w:val="28"/>
+          <w:szCs w:val="28"/>
+        </w:rPr>
+        <w:t>, thi</w:t>
+      </w:r>
+      <w:r>
+        <w:rPr>
+          <w:rFonts w:ascii="Roboto" w:hAnsi="Roboto"/>
+          <w:sz w:val="28"/>
+          <w:szCs w:val="28"/>
+        </w:rPr>
+        <w:t>s</w:t>
+      </w:r>
+      <w:r>
+        <w:rPr>
+          <w:rFonts w:ascii="Roboto" w:hAnsi="Roboto"/>
+          <w:sz w:val="28"/>
+          <w:szCs w:val="28"/>
+        </w:rPr>
+        <w:t xml:space="preserve"> i</w:t>
+      </w:r>
+      <w:r>
+        <w:rPr>
+          <w:rFonts w:ascii="Roboto" w:hAnsi="Roboto"/>
+          <w:sz w:val="28"/>
+          <w:szCs w:val="28"/>
+        </w:rPr>
+        <w:t>s</w:t>
+      </w:r>
+      <w:r>
+        <w:rPr>
+          <w:rFonts w:ascii="Roboto" w:hAnsi="Roboto"/>
+          <w:sz w:val="28"/>
+          <w:szCs w:val="28"/>
+        </w:rPr>
+        <w:t xml:space="preserve"> due to the mod value</w:t>
+      </w:r>
+      <w:r>
+        <w:rPr>
+          <w:rFonts w:ascii="Roboto" w:hAnsi="Roboto"/>
+          <w:sz w:val="28"/>
+          <w:szCs w:val="28"/>
+        </w:rPr>
+        <w:t>s</w:t>
+      </w:r>
+      <w:r>
+        <w:rPr>
+          <w:rFonts w:ascii="Roboto" w:hAnsi="Roboto"/>
+          <w:sz w:val="28"/>
+          <w:szCs w:val="28"/>
+        </w:rPr>
+        <w:t xml:space="preserve"> being different. Ex: 15 mod 10 = 10, but 15 mod 15 = 0.</w:t>
+      </w:r>
+    </w:p>
+    <w:p>
+      <w:pPr>
+        <w:jc w:val="center"/>
+        <w:rPr>
+          <w:rFonts w:ascii="Roboto" w:hAnsi="Roboto"/>
+          <w:sz w:val="28"/>
+          <w:szCs w:val="28"/>
+        </w:rPr>
+      </w:pPr>
+      <w:r>
+        <w:rPr>
+          <w:rFonts w:ascii="Roboto" w:hAnsi="Roboto"/>
+          <w:sz w:val="28"/>
+          <w:szCs w:val="28"/>
+        </w:rPr>
+        <w:drawing>
+          <wp:inline distT="0" distB="0" distL="0" distR="0" wp14:anchorId="7554E83B" wp14:editId="13F1FB98">
+            <wp:extent cx="1856027" cy="4975860"/>
+            <wp:effectExtent l="0" t="0" r="0" b="0"/>
+            <wp:docPr id="310978148" name="Picture 1" descr="A screen shot of a computer program&#10;&#10;AI-generated content may be incorrect."/>
+            <wp:cNvGraphicFramePr>
+              <a:graphicFrameLocks xmlns:a="http://schemas.openxmlformats.org/drawingml/2006/main" noChangeAspect="1"/>
+            </wp:cNvGraphicFramePr>
+            <a:graphic xmlns:a="http://schemas.openxmlformats.org/drawingml/2006/main">
+              <a:graphicData uri="http://schemas.openxmlformats.org/drawingml/2006/picture">
+                <pic:pic xmlns:pic="http://schemas.openxmlformats.org/drawingml/2006/picture">
+                  <pic:nvPicPr>
+                    <pic:cNvPr id="310978148" name="Picture 1" descr="A screen shot of a computer program&#10;&#10;AI-generated content may be incorrect."/>
+                    <pic:cNvPicPr/>
+                  </pic:nvPicPr>
+                  <pic:blipFill>
+                    <a:blip r:embed="rId14"/>
+                    <a:stretch>
+                      <a:fillRect/>
+                    </a:stretch>
+                  </pic:blipFill>
+                  <pic:spPr>
+                    <a:xfrm>
+                      <a:off x="0" y="0"/>
+                      <a:ext cx="1867102" cy="5005552"/>
+                    </a:xfrm>
+                    <a:prstGeom prst="rect">
+                      <a:avLst/>
+                    </a:prstGeom>
+                  </pic:spPr>
+                </pic:pic>
+              </a:graphicData>
+            </a:graphic>
+          </wp:inline>
+        </w:drawing>
       </w:r>
     </w:p>
     <w:sectPr>
-      <w:headerReference w:type="default" r:id="rId14"/>
+      <w:headerReference w:type="default" r:id="rId15"/>
       <w:pgSz w:w="12240" w:h="15840"/>
       <w:pgMar w:top="1440" w:right="1440" w:bottom="1440" w:left="1440" w:header="720" w:footer="720" w:gutter="0"/>
       <w:cols w:space="720"/>

</xml_diff>